<commit_message>
adding setup for assing
</commit_message>
<xml_diff>
--- a/assignments/data mining/Data Mining - Maksymilian Drzezdzon.docx
+++ b/assignments/data mining/Data Mining - Maksymilian Drzezdzon.docx
@@ -510,23 +510,583 @@
     </w:p>
     <w:p>
       <w:pPr>
+        <w:pStyle w:val="Title"/>
+      </w:pPr>
+      <w:r>
+        <w:lastRenderedPageBreak/>
+        <w:t>To</w:t>
+      </w:r>
+      <w:r>
+        <w:t>-</w:t>
+      </w:r>
+      <w:r>
+        <w:t>Dos</w:t>
+      </w:r>
+    </w:p>
+    <w:p>
+      <w:pPr>
+        <w:autoSpaceDE w:val="0"/>
+        <w:autoSpaceDN w:val="0"/>
+        <w:adjustRightInd w:val="0"/>
+        <w:spacing w:after="0" w:line="240" w:lineRule="auto"/>
+        <w:rPr>
+          <w:rFonts w:ascii="Times New Roman" w:hAnsi="Times New Roman" w:cs="Times New Roman"/>
+        </w:rPr>
+      </w:pPr>
+      <w:r>
+        <w:rPr>
+          <w:rFonts w:ascii="Times New Roman" w:hAnsi="Times New Roman" w:cs="Times New Roman"/>
+        </w:rPr>
+        <w:t>The purpose of this data mining project is to identify customers who are most likely to subscribe to a term deposit account</w:t>
+      </w:r>
+      <w:r>
+        <w:rPr>
+          <w:rFonts w:ascii="Times New Roman" w:hAnsi="Times New Roman" w:cs="Times New Roman"/>
+        </w:rPr>
+        <w:t xml:space="preserve"> </w:t>
+      </w:r>
+      <w:r>
+        <w:rPr>
+          <w:rFonts w:ascii="Times New Roman" w:hAnsi="Times New Roman" w:cs="Times New Roman"/>
+        </w:rPr>
+        <w:t>based on previous marketing campaigns.</w:t>
+      </w:r>
+      <w:r>
+        <w:rPr>
+          <w:rFonts w:ascii="Times New Roman" w:hAnsi="Times New Roman" w:cs="Times New Roman"/>
+        </w:rPr>
+        <w:t xml:space="preserve"> (check course notes, yesterdays)</w:t>
+      </w:r>
+    </w:p>
+    <w:p>
+      <w:pPr>
+        <w:autoSpaceDE w:val="0"/>
+        <w:autoSpaceDN w:val="0"/>
+        <w:adjustRightInd w:val="0"/>
+        <w:spacing w:after="0" w:line="240" w:lineRule="auto"/>
+        <w:rPr>
+          <w:rFonts w:ascii="Times New Roman" w:hAnsi="Times New Roman" w:cs="Times New Roman"/>
+        </w:rPr>
+      </w:pPr>
+    </w:p>
+    <w:p>
+      <w:pPr>
+        <w:autoSpaceDE w:val="0"/>
+        <w:autoSpaceDN w:val="0"/>
+        <w:adjustRightInd w:val="0"/>
+        <w:spacing w:after="0" w:line="240" w:lineRule="auto"/>
+        <w:rPr>
+          <w:rFonts w:ascii="Times New Roman" w:hAnsi="Times New Roman" w:cs="Times New Roman"/>
+        </w:rPr>
+      </w:pPr>
+      <w:r>
+        <w:rPr>
+          <w:rFonts w:ascii="Times New Roman" w:hAnsi="Times New Roman" w:cs="Times New Roman"/>
+        </w:rPr>
+        <w:t>You are required to produce a report detailing your work investigating the data, building classification models, analysing the</w:t>
+      </w:r>
+      <w:r>
+        <w:rPr>
+          <w:rFonts w:ascii="Times New Roman" w:hAnsi="Times New Roman" w:cs="Times New Roman"/>
+        </w:rPr>
+        <w:t xml:space="preserve"> </w:t>
+      </w:r>
+      <w:r>
+        <w:rPr>
+          <w:rFonts w:ascii="Times New Roman" w:hAnsi="Times New Roman" w:cs="Times New Roman"/>
+        </w:rPr>
+        <w:t>results, and comparing your results with the original findings.</w:t>
+      </w:r>
+    </w:p>
+    <w:p>
+      <w:pPr>
+        <w:autoSpaceDE w:val="0"/>
+        <w:autoSpaceDN w:val="0"/>
+        <w:adjustRightInd w:val="0"/>
+        <w:spacing w:after="0" w:line="240" w:lineRule="auto"/>
+        <w:rPr>
+          <w:rFonts w:ascii="Times New Roman" w:hAnsi="Times New Roman" w:cs="Times New Roman"/>
+        </w:rPr>
+      </w:pPr>
+    </w:p>
+    <w:p>
+      <w:pPr>
+        <w:autoSpaceDE w:val="0"/>
+        <w:autoSpaceDN w:val="0"/>
+        <w:adjustRightInd w:val="0"/>
+        <w:spacing w:after="0" w:line="240" w:lineRule="auto"/>
+        <w:rPr>
+          <w:rFonts w:ascii="Times New Roman" w:hAnsi="Times New Roman" w:cs="Times New Roman"/>
+        </w:rPr>
+      </w:pPr>
+      <w:r>
+        <w:rPr>
+          <w:rFonts w:ascii="Times New Roman" w:hAnsi="Times New Roman" w:cs="Times New Roman"/>
+        </w:rPr>
+        <w:t>The first task you should complete is a data investigation exercise, where you will document the characteristics and other</w:t>
+      </w:r>
+      <w:r>
+        <w:rPr>
+          <w:rFonts w:ascii="Times New Roman" w:hAnsi="Times New Roman" w:cs="Times New Roman"/>
+        </w:rPr>
+        <w:t xml:space="preserve"> </w:t>
+      </w:r>
+      <w:r>
+        <w:rPr>
+          <w:rFonts w:ascii="Times New Roman" w:hAnsi="Times New Roman" w:cs="Times New Roman"/>
+        </w:rPr>
+        <w:t xml:space="preserve">information that you can determine about each Feature. </w:t>
+      </w:r>
+    </w:p>
+    <w:p>
+      <w:pPr>
+        <w:autoSpaceDE w:val="0"/>
+        <w:autoSpaceDN w:val="0"/>
+        <w:adjustRightInd w:val="0"/>
+        <w:spacing w:after="0" w:line="240" w:lineRule="auto"/>
+        <w:rPr>
+          <w:rFonts w:ascii="Times New Roman" w:hAnsi="Times New Roman" w:cs="Times New Roman"/>
+        </w:rPr>
+      </w:pPr>
+    </w:p>
+    <w:p>
+      <w:pPr>
+        <w:autoSpaceDE w:val="0"/>
+        <w:autoSpaceDN w:val="0"/>
+        <w:adjustRightInd w:val="0"/>
+        <w:spacing w:after="0" w:line="240" w:lineRule="auto"/>
+        <w:rPr>
+          <w:rFonts w:ascii="Times New Roman" w:hAnsi="Times New Roman" w:cs="Times New Roman"/>
+        </w:rPr>
+      </w:pPr>
+      <w:r>
+        <w:rPr>
+          <w:rFonts w:ascii="Times New Roman" w:hAnsi="Times New Roman" w:cs="Times New Roman"/>
+        </w:rPr>
+        <w:t>Identify any data insights discovered and detail all data preparation</w:t>
+      </w:r>
+      <w:r>
+        <w:rPr>
+          <w:rFonts w:ascii="Times New Roman" w:hAnsi="Times New Roman" w:cs="Times New Roman"/>
+        </w:rPr>
+        <w:t xml:space="preserve"> </w:t>
+      </w:r>
+      <w:r>
+        <w:rPr>
+          <w:rFonts w:ascii="Times New Roman" w:hAnsi="Times New Roman" w:cs="Times New Roman"/>
+        </w:rPr>
+        <w:t xml:space="preserve">tasks and any decisions made. </w:t>
+      </w:r>
+    </w:p>
+    <w:p>
+      <w:pPr>
+        <w:autoSpaceDE w:val="0"/>
+        <w:autoSpaceDN w:val="0"/>
+        <w:adjustRightInd w:val="0"/>
+        <w:spacing w:after="0" w:line="240" w:lineRule="auto"/>
+        <w:rPr>
+          <w:rFonts w:ascii="Times New Roman" w:hAnsi="Times New Roman" w:cs="Times New Roman"/>
+        </w:rPr>
+      </w:pPr>
+    </w:p>
+    <w:p>
+      <w:pPr>
+        <w:autoSpaceDE w:val="0"/>
+        <w:autoSpaceDN w:val="0"/>
+        <w:adjustRightInd w:val="0"/>
+        <w:spacing w:after="0" w:line="240" w:lineRule="auto"/>
+        <w:rPr>
+          <w:rFonts w:ascii="Times New Roman" w:hAnsi="Times New Roman" w:cs="Times New Roman"/>
+        </w:rPr>
+      </w:pPr>
+      <w:r>
+        <w:rPr>
+          <w:rFonts w:ascii="Times New Roman" w:hAnsi="Times New Roman" w:cs="Times New Roman"/>
+        </w:rPr>
+        <w:t>You will need to work through/develop a number of classification models.</w:t>
+      </w:r>
+    </w:p>
+    <w:p>
+      <w:pPr>
+        <w:autoSpaceDE w:val="0"/>
+        <w:autoSpaceDN w:val="0"/>
+        <w:adjustRightInd w:val="0"/>
+        <w:spacing w:after="0" w:line="240" w:lineRule="auto"/>
+        <w:rPr>
+          <w:rFonts w:ascii="Times New Roman" w:hAnsi="Times New Roman" w:cs="Times New Roman"/>
+        </w:rPr>
+      </w:pPr>
+    </w:p>
+    <w:p>
+      <w:pPr>
+        <w:autoSpaceDE w:val="0"/>
+        <w:autoSpaceDN w:val="0"/>
+        <w:adjustRightInd w:val="0"/>
+        <w:spacing w:after="0" w:line="240" w:lineRule="auto"/>
+        <w:rPr>
+          <w:rFonts w:ascii="Times New Roman" w:hAnsi="Times New Roman" w:cs="Times New Roman"/>
+        </w:rPr>
+      </w:pPr>
+      <w:r>
+        <w:rPr>
+          <w:rFonts w:ascii="Times New Roman" w:hAnsi="Times New Roman" w:cs="Times New Roman"/>
+        </w:rPr>
+        <w:t>In this tool you can have a number of different classification techniques and within each</w:t>
+      </w:r>
+      <w:r>
+        <w:rPr>
+          <w:rFonts w:ascii="Times New Roman" w:hAnsi="Times New Roman" w:cs="Times New Roman"/>
+        </w:rPr>
+        <w:t xml:space="preserve"> </w:t>
+      </w:r>
+      <w:r>
+        <w:rPr>
+          <w:rFonts w:ascii="Times New Roman" w:hAnsi="Times New Roman" w:cs="Times New Roman"/>
+        </w:rPr>
+        <w:t>of these you can modify the various parameter settings.</w:t>
+      </w:r>
+    </w:p>
+    <w:p>
+      <w:pPr>
+        <w:autoSpaceDE w:val="0"/>
+        <w:autoSpaceDN w:val="0"/>
+        <w:adjustRightInd w:val="0"/>
+        <w:spacing w:after="0" w:line="240" w:lineRule="auto"/>
+        <w:rPr>
+          <w:rFonts w:ascii="Times New Roman" w:hAnsi="Times New Roman" w:cs="Times New Roman"/>
+        </w:rPr>
+      </w:pPr>
+    </w:p>
+    <w:p>
+      <w:pPr>
+        <w:autoSpaceDE w:val="0"/>
+        <w:autoSpaceDN w:val="0"/>
+        <w:adjustRightInd w:val="0"/>
+        <w:spacing w:after="0" w:line="240" w:lineRule="auto"/>
+        <w:rPr>
+          <w:rFonts w:ascii="Times New Roman" w:hAnsi="Times New Roman" w:cs="Times New Roman"/>
+        </w:rPr>
+      </w:pPr>
+      <w:r>
+        <w:rPr>
+          <w:rFonts w:ascii="Times New Roman" w:hAnsi="Times New Roman" w:cs="Times New Roman"/>
+        </w:rPr>
+        <w:t>You will need to evaluate the results from each of the models to determine which of the models gives the best results for</w:t>
+      </w:r>
+      <w:r>
+        <w:rPr>
+          <w:rFonts w:ascii="Times New Roman" w:hAnsi="Times New Roman" w:cs="Times New Roman"/>
+        </w:rPr>
+        <w:t xml:space="preserve"> </w:t>
+      </w:r>
+      <w:r>
+        <w:rPr>
+          <w:rFonts w:ascii="Times New Roman" w:hAnsi="Times New Roman" w:cs="Times New Roman"/>
+        </w:rPr>
+        <w:t xml:space="preserve">you. </w:t>
+      </w:r>
+    </w:p>
+    <w:p>
+      <w:pPr>
+        <w:autoSpaceDE w:val="0"/>
+        <w:autoSpaceDN w:val="0"/>
+        <w:adjustRightInd w:val="0"/>
+        <w:spacing w:after="0" w:line="240" w:lineRule="auto"/>
+        <w:rPr>
+          <w:rFonts w:ascii="Times New Roman" w:hAnsi="Times New Roman" w:cs="Times New Roman"/>
+        </w:rPr>
+      </w:pPr>
+    </w:p>
+    <w:p>
+      <w:pPr>
+        <w:autoSpaceDE w:val="0"/>
+        <w:autoSpaceDN w:val="0"/>
+        <w:adjustRightInd w:val="0"/>
+        <w:spacing w:after="0" w:line="240" w:lineRule="auto"/>
+        <w:rPr>
+          <w:rFonts w:ascii="Times New Roman" w:hAnsi="Times New Roman" w:cs="Times New Roman"/>
+        </w:rPr>
+      </w:pPr>
+      <w:r>
+        <w:rPr>
+          <w:rFonts w:ascii="Times New Roman" w:hAnsi="Times New Roman" w:cs="Times New Roman"/>
+        </w:rPr>
+        <w:t>You can then compare your results with the original research and discuss the outcomes.</w:t>
+      </w:r>
+    </w:p>
+    <w:p>
+      <w:pPr>
+        <w:autoSpaceDE w:val="0"/>
+        <w:autoSpaceDN w:val="0"/>
+        <w:adjustRightInd w:val="0"/>
+        <w:spacing w:after="0" w:line="240" w:lineRule="auto"/>
+        <w:rPr>
+          <w:rFonts w:ascii="Times New Roman" w:hAnsi="Times New Roman" w:cs="Times New Roman"/>
+        </w:rPr>
+      </w:pPr>
+    </w:p>
+    <w:p>
+      <w:pPr>
+        <w:autoSpaceDE w:val="0"/>
+        <w:autoSpaceDN w:val="0"/>
+        <w:adjustRightInd w:val="0"/>
+        <w:spacing w:after="0" w:line="240" w:lineRule="auto"/>
         <w:rPr>
           <w:rFonts w:ascii="Times New Roman" w:hAnsi="Times New Roman" w:cs="Times New Roman"/>
           <w:b/>
           <w:bCs/>
-          <w:lang w:val="en-US"/>
-        </w:rPr>
-      </w:pPr>
-    </w:p>
-    <w:p>
-      <w:pPr>
+        </w:rPr>
+      </w:pPr>
+      <w:r>
         <w:rPr>
           <w:rFonts w:ascii="Times New Roman" w:hAnsi="Times New Roman" w:cs="Times New Roman"/>
           <w:b/>
           <w:bCs/>
-          <w:lang w:val="en-US"/>
-        </w:rPr>
-      </w:pPr>
+        </w:rPr>
+        <w:t>Deliverables</w:t>
+      </w:r>
+    </w:p>
+    <w:p>
+      <w:pPr>
+        <w:autoSpaceDE w:val="0"/>
+        <w:autoSpaceDN w:val="0"/>
+        <w:adjustRightInd w:val="0"/>
+        <w:spacing w:after="0" w:line="240" w:lineRule="auto"/>
+        <w:rPr>
+          <w:rFonts w:ascii="Times New Roman" w:hAnsi="Times New Roman" w:cs="Times New Roman"/>
+        </w:rPr>
+      </w:pPr>
+      <w:r>
+        <w:rPr>
+          <w:rFonts w:ascii="Times New Roman" w:hAnsi="Times New Roman" w:cs="Times New Roman"/>
+        </w:rPr>
+        <w:t>You will be required to document your approach to solving and evaluating this classification problem, based on the CRISP-DM</w:t>
+      </w:r>
+      <w:r>
+        <w:rPr>
+          <w:rFonts w:ascii="Times New Roman" w:hAnsi="Times New Roman" w:cs="Times New Roman"/>
+        </w:rPr>
+        <w:t xml:space="preserve"> </w:t>
+      </w:r>
+      <w:r>
+        <w:rPr>
+          <w:rFonts w:ascii="Times New Roman" w:hAnsi="Times New Roman" w:cs="Times New Roman"/>
+        </w:rPr>
+        <w:t>process and documentation template guide.</w:t>
+      </w:r>
+    </w:p>
+    <w:p>
+      <w:pPr>
+        <w:autoSpaceDE w:val="0"/>
+        <w:autoSpaceDN w:val="0"/>
+        <w:adjustRightInd w:val="0"/>
+        <w:spacing w:after="0" w:line="240" w:lineRule="auto"/>
+        <w:rPr>
+          <w:rFonts w:ascii="Times New Roman" w:hAnsi="Times New Roman" w:cs="Times New Roman"/>
+        </w:rPr>
+      </w:pPr>
+      <w:r>
+        <w:rPr>
+          <w:rFonts w:ascii="Times New Roman" w:hAnsi="Times New Roman" w:cs="Times New Roman"/>
+        </w:rPr>
+        <w:t>Your report will probably be between 16-20 pages long. The maximum length 20 pages.</w:t>
+      </w:r>
+    </w:p>
+    <w:p>
+      <w:pPr>
+        <w:autoSpaceDE w:val="0"/>
+        <w:autoSpaceDN w:val="0"/>
+        <w:adjustRightInd w:val="0"/>
+        <w:spacing w:after="0" w:line="240" w:lineRule="auto"/>
+        <w:rPr>
+          <w:rFonts w:ascii="Times New Roman" w:hAnsi="Times New Roman" w:cs="Times New Roman"/>
+        </w:rPr>
+      </w:pPr>
+      <w:r>
+        <w:rPr>
+          <w:rFonts w:ascii="Times New Roman" w:hAnsi="Times New Roman" w:cs="Times New Roman"/>
+        </w:rPr>
+        <w:t>The report should clearly show your work in the following areas (similar to CRISP-DM):</w:t>
+      </w:r>
+    </w:p>
+    <w:p>
+      <w:pPr>
+        <w:autoSpaceDE w:val="0"/>
+        <w:autoSpaceDN w:val="0"/>
+        <w:adjustRightInd w:val="0"/>
+        <w:spacing w:after="0" w:line="240" w:lineRule="auto"/>
+        <w:rPr>
+          <w:rFonts w:ascii="Times New Roman" w:hAnsi="Times New Roman" w:cs="Times New Roman"/>
+        </w:rPr>
+      </w:pPr>
+      <w:r>
+        <w:rPr>
+          <w:rFonts w:ascii="Times New Roman" w:hAnsi="Times New Roman" w:cs="Times New Roman"/>
+        </w:rPr>
+        <w:t>- Definition of problem</w:t>
+      </w:r>
+    </w:p>
+    <w:p>
+      <w:pPr>
+        <w:autoSpaceDE w:val="0"/>
+        <w:autoSpaceDN w:val="0"/>
+        <w:adjustRightInd w:val="0"/>
+        <w:spacing w:after="0" w:line="240" w:lineRule="auto"/>
+        <w:rPr>
+          <w:rFonts w:ascii="Times New Roman" w:hAnsi="Times New Roman" w:cs="Times New Roman"/>
+        </w:rPr>
+      </w:pPr>
+      <w:r>
+        <w:rPr>
+          <w:rFonts w:ascii="Times New Roman" w:hAnsi="Times New Roman" w:cs="Times New Roman"/>
+        </w:rPr>
+        <w:t>- Data Exploration and Descriptive Analytics</w:t>
+      </w:r>
+    </w:p>
+    <w:p>
+      <w:pPr>
+        <w:autoSpaceDE w:val="0"/>
+        <w:autoSpaceDN w:val="0"/>
+        <w:adjustRightInd w:val="0"/>
+        <w:spacing w:after="0" w:line="240" w:lineRule="auto"/>
+        <w:rPr>
+          <w:rFonts w:ascii="Times New Roman" w:hAnsi="Times New Roman" w:cs="Times New Roman"/>
+        </w:rPr>
+      </w:pPr>
+      <w:r>
+        <w:rPr>
+          <w:rFonts w:ascii="Times New Roman" w:hAnsi="Times New Roman" w:cs="Times New Roman"/>
+        </w:rPr>
+        <w:t>- Identification of data insights from previous step</w:t>
+      </w:r>
+    </w:p>
+    <w:p>
+      <w:pPr>
+        <w:autoSpaceDE w:val="0"/>
+        <w:autoSpaceDN w:val="0"/>
+        <w:adjustRightInd w:val="0"/>
+        <w:spacing w:after="0" w:line="240" w:lineRule="auto"/>
+        <w:rPr>
+          <w:rFonts w:ascii="Times New Roman" w:hAnsi="Times New Roman" w:cs="Times New Roman"/>
+        </w:rPr>
+      </w:pPr>
+      <w:r>
+        <w:rPr>
+          <w:rFonts w:ascii="Times New Roman" w:hAnsi="Times New Roman" w:cs="Times New Roman"/>
+        </w:rPr>
+        <w:t>- Details of any additional data preparation (cleaning, transformations, etc), data enrichment, feature engineering,</w:t>
+      </w:r>
+      <w:r>
+        <w:rPr>
+          <w:rFonts w:ascii="Times New Roman" w:hAnsi="Times New Roman" w:cs="Times New Roman"/>
+        </w:rPr>
+        <w:t xml:space="preserve"> </w:t>
+      </w:r>
+      <w:r>
+        <w:rPr>
+          <w:rFonts w:ascii="Times New Roman" w:hAnsi="Times New Roman" w:cs="Times New Roman"/>
+        </w:rPr>
+        <w:t>feature reduction, etc</w:t>
+      </w:r>
+    </w:p>
+    <w:p>
+      <w:pPr>
+        <w:autoSpaceDE w:val="0"/>
+        <w:autoSpaceDN w:val="0"/>
+        <w:adjustRightInd w:val="0"/>
+        <w:spacing w:after="0" w:line="240" w:lineRule="auto"/>
+        <w:rPr>
+          <w:rFonts w:ascii="Times New Roman" w:hAnsi="Times New Roman" w:cs="Times New Roman"/>
+        </w:rPr>
+      </w:pPr>
+      <w:r>
+        <w:rPr>
+          <w:rFonts w:ascii="Times New Roman" w:hAnsi="Times New Roman" w:cs="Times New Roman"/>
+        </w:rPr>
+        <w:t>- Details of each data mining algorithm used, the configuration settings used, etc</w:t>
+      </w:r>
+    </w:p>
+    <w:p>
+      <w:pPr>
+        <w:autoSpaceDE w:val="0"/>
+        <w:autoSpaceDN w:val="0"/>
+        <w:adjustRightInd w:val="0"/>
+        <w:spacing w:after="0" w:line="240" w:lineRule="auto"/>
+        <w:rPr>
+          <w:rFonts w:ascii="Times New Roman" w:hAnsi="Times New Roman" w:cs="Times New Roman"/>
+        </w:rPr>
+      </w:pPr>
+      <w:r>
+        <w:rPr>
+          <w:rFonts w:ascii="Times New Roman" w:hAnsi="Times New Roman" w:cs="Times New Roman"/>
+        </w:rPr>
+        <w:t xml:space="preserve">- Details of the </w:t>
+      </w:r>
+      <w:r>
+        <w:rPr>
+          <w:rFonts w:ascii="Times New Roman" w:hAnsi="Times New Roman" w:cs="Times New Roman"/>
+        </w:rPr>
+        <w:t>evaluation</w:t>
+      </w:r>
+      <w:r>
+        <w:rPr>
+          <w:rFonts w:ascii="Times New Roman" w:hAnsi="Times New Roman" w:cs="Times New Roman"/>
+        </w:rPr>
+        <w:t xml:space="preserve"> and performance measures from your data mining models. Examine which one performed</w:t>
+      </w:r>
+      <w:r>
+        <w:rPr>
+          <w:rFonts w:ascii="Times New Roman" w:hAnsi="Times New Roman" w:cs="Times New Roman"/>
+        </w:rPr>
+        <w:t xml:space="preserve"> </w:t>
+      </w:r>
+      <w:r>
+        <w:rPr>
+          <w:rFonts w:ascii="Times New Roman" w:hAnsi="Times New Roman" w:cs="Times New Roman"/>
+        </w:rPr>
+        <w:t>best, why this might have been the case and how the results compare across all the models</w:t>
+      </w:r>
+    </w:p>
+    <w:p>
+      <w:pPr>
+        <w:autoSpaceDE w:val="0"/>
+        <w:autoSpaceDN w:val="0"/>
+        <w:adjustRightInd w:val="0"/>
+        <w:spacing w:after="0" w:line="240" w:lineRule="auto"/>
+        <w:rPr>
+          <w:rFonts w:ascii="Times New Roman" w:hAnsi="Times New Roman" w:cs="Times New Roman"/>
+        </w:rPr>
+      </w:pPr>
+      <w:r>
+        <w:rPr>
+          <w:rFonts w:ascii="Times New Roman" w:hAnsi="Times New Roman" w:cs="Times New Roman"/>
+        </w:rPr>
+        <w:t xml:space="preserve">- Discussion of how your results compared to the results from the original research and any </w:t>
+      </w:r>
+      <w:r>
+        <w:rPr>
+          <w:rFonts w:ascii="Times New Roman" w:hAnsi="Times New Roman" w:cs="Times New Roman"/>
+        </w:rPr>
+        <w:t>conclusions</w:t>
+      </w:r>
+      <w:r>
+        <w:rPr>
+          <w:rFonts w:ascii="Times New Roman" w:hAnsi="Times New Roman" w:cs="Times New Roman"/>
+        </w:rPr>
+        <w:t xml:space="preserve"> that you</w:t>
+      </w:r>
+      <w:r>
+        <w:rPr>
+          <w:rFonts w:ascii="Times New Roman" w:hAnsi="Times New Roman" w:cs="Times New Roman"/>
+        </w:rPr>
+        <w:t xml:space="preserve"> </w:t>
+      </w:r>
+      <w:r>
+        <w:rPr>
+          <w:rFonts w:ascii="Times New Roman" w:hAnsi="Times New Roman" w:cs="Times New Roman"/>
+        </w:rPr>
+        <w:t>can draw from this comparison</w:t>
+      </w:r>
     </w:p>
     <w:p>
       <w:pPr>
@@ -540,23 +1100,126 @@
     </w:p>
     <w:p>
       <w:pPr>
+        <w:autoSpaceDE w:val="0"/>
+        <w:autoSpaceDN w:val="0"/>
+        <w:adjustRightInd w:val="0"/>
+        <w:spacing w:after="0" w:line="240" w:lineRule="auto"/>
         <w:rPr>
           <w:rFonts w:ascii="Times New Roman" w:hAnsi="Times New Roman" w:cs="Times New Roman"/>
           <w:b/>
           <w:bCs/>
-          <w:lang w:val="en-US"/>
-        </w:rPr>
-      </w:pPr>
-    </w:p>
-    <w:p>
-      <w:pPr>
+        </w:rPr>
+      </w:pPr>
+      <w:r>
         <w:rPr>
           <w:rFonts w:ascii="Times New Roman" w:hAnsi="Times New Roman" w:cs="Times New Roman"/>
           <w:b/>
           <w:bCs/>
-          <w:lang w:val="en-US"/>
-        </w:rPr>
-      </w:pPr>
+        </w:rPr>
+        <w:t>Marking Scheme</w:t>
+      </w:r>
+    </w:p>
+    <w:p>
+      <w:pPr>
+        <w:autoSpaceDE w:val="0"/>
+        <w:autoSpaceDN w:val="0"/>
+        <w:adjustRightInd w:val="0"/>
+        <w:spacing w:after="0" w:line="240" w:lineRule="auto"/>
+        <w:rPr>
+          <w:rFonts w:ascii="Times New Roman" w:hAnsi="Times New Roman" w:cs="Times New Roman"/>
+        </w:rPr>
+      </w:pPr>
+      <w:r>
+        <w:rPr>
+          <w:rFonts w:ascii="Times New Roman" w:hAnsi="Times New Roman" w:cs="Times New Roman"/>
+        </w:rPr>
+        <w:t>The marking scheme for this assignment is:</w:t>
+      </w:r>
+    </w:p>
+    <w:p>
+      <w:pPr>
+        <w:autoSpaceDE w:val="0"/>
+        <w:autoSpaceDN w:val="0"/>
+        <w:adjustRightInd w:val="0"/>
+        <w:spacing w:after="0" w:line="240" w:lineRule="auto"/>
+        <w:rPr>
+          <w:rFonts w:ascii="Times New Roman" w:hAnsi="Times New Roman" w:cs="Times New Roman"/>
+        </w:rPr>
+      </w:pPr>
+      <w:r>
+        <w:rPr>
+          <w:rFonts w:ascii="Times New Roman" w:hAnsi="Times New Roman" w:cs="Times New Roman"/>
+        </w:rPr>
+        <w:t>- 25% Problem Definition, Descriptive Analytics, Data Insights, etc &amp; summary of initial findings/insights</w:t>
+      </w:r>
+    </w:p>
+    <w:p>
+      <w:pPr>
+        <w:autoSpaceDE w:val="0"/>
+        <w:autoSpaceDN w:val="0"/>
+        <w:adjustRightInd w:val="0"/>
+        <w:spacing w:after="0" w:line="240" w:lineRule="auto"/>
+        <w:rPr>
+          <w:rFonts w:ascii="Times New Roman" w:hAnsi="Times New Roman" w:cs="Times New Roman"/>
+        </w:rPr>
+      </w:pPr>
+      <w:r>
+        <w:rPr>
+          <w:rFonts w:ascii="Times New Roman" w:hAnsi="Times New Roman" w:cs="Times New Roman"/>
+        </w:rPr>
+        <w:t>- 15% Details of any additional data preparation, data enrichment, feature engineering, feature reduction, etc</w:t>
+      </w:r>
+    </w:p>
+    <w:p>
+      <w:pPr>
+        <w:autoSpaceDE w:val="0"/>
+        <w:autoSpaceDN w:val="0"/>
+        <w:adjustRightInd w:val="0"/>
+        <w:spacing w:after="0" w:line="240" w:lineRule="auto"/>
+        <w:rPr>
+          <w:rFonts w:ascii="Times New Roman" w:hAnsi="Times New Roman" w:cs="Times New Roman"/>
+        </w:rPr>
+      </w:pPr>
+      <w:r>
+        <w:rPr>
+          <w:rFonts w:ascii="Times New Roman" w:hAnsi="Times New Roman" w:cs="Times New Roman"/>
+        </w:rPr>
+        <w:t>- 15% Details of each data mining algorithm used, the configuration settings used, etc</w:t>
+      </w:r>
+    </w:p>
+    <w:p>
+      <w:pPr>
+        <w:autoSpaceDE w:val="0"/>
+        <w:autoSpaceDN w:val="0"/>
+        <w:adjustRightInd w:val="0"/>
+        <w:spacing w:after="0" w:line="240" w:lineRule="auto"/>
+        <w:rPr>
+          <w:rFonts w:ascii="Times New Roman" w:hAnsi="Times New Roman" w:cs="Times New Roman"/>
+        </w:rPr>
+      </w:pPr>
+      <w:r>
+        <w:rPr>
+          <w:rFonts w:ascii="Times New Roman" w:hAnsi="Times New Roman" w:cs="Times New Roman"/>
+        </w:rPr>
+        <w:t>- 20% Details &amp; Discussion of the evaluation and performance measures from your data mining models.</w:t>
+      </w:r>
+    </w:p>
+    <w:p>
+      <w:pPr>
+        <w:autoSpaceDE w:val="0"/>
+        <w:autoSpaceDN w:val="0"/>
+        <w:adjustRightInd w:val="0"/>
+        <w:spacing w:after="0" w:line="240" w:lineRule="auto"/>
+        <w:rPr>
+          <w:rFonts w:ascii="Times New Roman" w:hAnsi="Times New Roman" w:cs="Times New Roman"/>
+        </w:rPr>
+      </w:pPr>
+      <w:r>
+        <w:rPr>
+          <w:rFonts w:ascii="Times New Roman" w:hAnsi="Times New Roman" w:cs="Times New Roman"/>
+        </w:rPr>
+        <w:t>- 25% Discussion of how your results compared to the results from the original research and any conclusions that</w:t>
+      </w:r>
     </w:p>
     <w:p>
       <w:pPr>
@@ -567,6 +1230,12 @@
           <w:lang w:val="en-US"/>
         </w:rPr>
       </w:pPr>
+      <w:r>
+        <w:rPr>
+          <w:rFonts w:ascii="Times New Roman" w:hAnsi="Times New Roman" w:cs="Times New Roman"/>
+        </w:rPr>
+        <w:t>you can draw from this comparison</w:t>
+      </w:r>
     </w:p>
     <w:p>
       <w:pPr>
@@ -587,6 +1256,60 @@
           <w:lang w:val="en-US"/>
         </w:rPr>
       </w:pPr>
+    </w:p>
+    <w:p>
+      <w:pPr>
+        <w:pStyle w:val="IntenseQuote"/>
+        <w:rPr>
+          <w:rFonts w:ascii="Times Roman" w:eastAsia="Times Roman" w:hAnsi="Times Roman" w:cs="Times Roman"/>
+        </w:rPr>
+      </w:pPr>
+      <w:r>
+        <w:rPr>
+          <w:rFonts w:ascii="Times Roman" w:hAnsi="Times Roman"/>
+          <w:sz w:val="28"/>
+          <w:szCs w:val="28"/>
+        </w:rPr>
+        <w:t>Appendix</w:t>
+      </w:r>
+    </w:p>
+    <w:p>
+      <w:pPr>
+        <w:rPr>
+          <w:rFonts w:ascii="Times New Roman" w:hAnsi="Times New Roman" w:cs="Times New Roman"/>
+          <w:b/>
+          <w:bCs/>
+          <w:lang w:val="en-US"/>
+        </w:rPr>
+      </w:pPr>
+    </w:p>
+    <w:p>
+      <w:pPr>
+        <w:rPr>
+          <w:rFonts w:ascii="Times New Roman" w:hAnsi="Times New Roman" w:cs="Times New Roman"/>
+          <w:b/>
+          <w:bCs/>
+          <w:lang w:val="en-US"/>
+        </w:rPr>
+      </w:pPr>
+    </w:p>
+    <w:p>
+      <w:pPr>
+        <w:pStyle w:val="IntenseQuote"/>
+        <w:rPr>
+          <w:rFonts w:ascii="Times Roman" w:eastAsia="Times Roman" w:hAnsi="Times Roman" w:cs="Times Roman"/>
+          <w:sz w:val="28"/>
+          <w:szCs w:val="28"/>
+        </w:rPr>
+      </w:pPr>
+      <w:r>
+        <w:rPr>
+          <w:rFonts w:ascii="Times Roman" w:hAnsi="Times Roman"/>
+          <w:sz w:val="28"/>
+          <w:szCs w:val="28"/>
+        </w:rPr>
+        <w:t xml:space="preserve">References </w:t>
+      </w:r>
     </w:p>
     <w:p>
       <w:pPr>
@@ -947,7 +1670,7 @@
     <w:lsdException w:name="Revision" w:semiHidden="1"/>
     <w:lsdException w:name="List Paragraph" w:uiPriority="34" w:qFormat="1"/>
     <w:lsdException w:name="Quote" w:uiPriority="29" w:qFormat="1"/>
-    <w:lsdException w:name="Intense Quote" w:uiPriority="30" w:qFormat="1"/>
+    <w:lsdException w:name="Intense Quote" w:uiPriority="0" w:qFormat="1"/>
     <w:lsdException w:name="Medium List 2 Accent 1" w:uiPriority="66"/>
     <w:lsdException w:name="Medium Grid 1 Accent 1" w:uiPriority="67"/>
     <w:lsdException w:name="Medium Grid 2 Accent 1" w:uiPriority="68"/>
@@ -1267,7 +1990,6 @@
     <w:basedOn w:val="Normal"/>
     <w:next w:val="Normal"/>
     <w:link w:val="IntenseQuoteChar"/>
-    <w:uiPriority w:val="30"/>
     <w:qFormat/>
     <w:rsid w:val="00CF2FC6"/>
     <w:pPr>

</xml_diff>